<commit_message>
Mise à jour de style à  la page liste
</commit_message>
<xml_diff>
--- a/Page de presentation.docx
+++ b/Page de presentation.docx
@@ -163,184 +163,240 @@
           <w:lang w:val="fr-FR"/>
         </w:rPr>
       </w:pPr>
-      <w:r>
-        <w:rPr>
-          <w:lang w:val="fr-FR"/>
-        </w:rPr>
-        <w:t>Réalis</w:t>
-      </w:r>
-      <w:r>
-        <w:rPr>
-          <w:lang w:val="fr-FR"/>
-        </w:rPr>
-        <w:t>é par Jean Oldor Saintus</w:t>
-      </w:r>
-    </w:p>
-    <w:p>
-      <w:pPr>
-        <w:jc w:val="center"/>
-        <w:rPr>
-          <w:lang w:val="fr-FR"/>
-        </w:rPr>
-      </w:pPr>
-      <w:r>
-        <w:rPr>
-          <w:lang w:val="fr-FR"/>
-        </w:rPr>
-        <w:t>Groupe : GR1041</w:t>
-      </w:r>
-    </w:p>
-    <w:p>
-      <w:pPr>
-        <w:jc w:val="center"/>
-        <w:rPr>
-          <w:lang w:val="fr-FR"/>
-        </w:rPr>
-      </w:pPr>
-      <w:r>
-        <w:rPr>
-          <w:lang w:val="fr-FR"/>
-        </w:rPr>
-        <w:t>DA : 2196251</w:t>
-      </w:r>
-    </w:p>
-    <w:p>
-      <w:pPr>
-        <w:jc w:val="center"/>
-        <w:rPr>
-          <w:lang w:val="fr-FR"/>
-        </w:rPr>
-      </w:pPr>
-    </w:p>
-    <w:p>
-      <w:pPr>
-        <w:jc w:val="center"/>
-        <w:rPr>
-          <w:lang w:val="fr-FR"/>
-        </w:rPr>
-      </w:pPr>
-    </w:p>
-    <w:p>
-      <w:pPr>
-        <w:jc w:val="center"/>
-        <w:rPr>
-          <w:lang w:val="fr-FR"/>
-        </w:rPr>
-      </w:pPr>
-    </w:p>
-    <w:p>
-      <w:pPr>
-        <w:jc w:val="center"/>
-        <w:rPr>
-          <w:lang w:val="fr-FR"/>
-        </w:rPr>
-      </w:pPr>
-    </w:p>
-    <w:p>
-      <w:pPr>
-        <w:jc w:val="center"/>
-        <w:rPr>
-          <w:lang w:val="fr-FR"/>
-        </w:rPr>
-      </w:pPr>
-    </w:p>
-    <w:p>
-      <w:pPr>
-        <w:jc w:val="center"/>
-        <w:rPr>
-          <w:lang w:val="fr-FR"/>
-        </w:rPr>
-      </w:pPr>
-      <w:r>
-        <w:rPr>
-          <w:lang w:val="fr-FR"/>
-        </w:rPr>
-        <w:t>Dans le cadre du programme AEC en développement</w:t>
-      </w:r>
-      <w:r>
-        <w:rPr>
-          <w:lang w:val="fr-FR"/>
-        </w:rPr>
-        <w:t xml:space="preserve"> Web-CEGEPTR</w:t>
-      </w:r>
-      <w:r>
-        <w:rPr>
-          <w:lang w:val="fr-FR"/>
-        </w:rPr>
-        <w:br/>
-      </w:r>
-    </w:p>
-    <w:p>
-      <w:pPr>
-        <w:jc w:val="center"/>
-        <w:rPr>
-          <w:lang w:val="fr-FR"/>
-        </w:rPr>
-      </w:pPr>
-    </w:p>
-    <w:p>
-      <w:pPr>
-        <w:jc w:val="center"/>
-        <w:rPr>
-          <w:lang w:val="fr-FR"/>
-        </w:rPr>
-      </w:pPr>
-    </w:p>
-    <w:p>
-      <w:pPr>
-        <w:jc w:val="center"/>
-        <w:rPr>
-          <w:lang w:val="fr-FR"/>
-        </w:rPr>
-      </w:pPr>
-    </w:p>
-    <w:p>
-      <w:pPr>
-        <w:jc w:val="center"/>
-        <w:rPr>
-          <w:lang w:val="fr-FR"/>
-        </w:rPr>
-      </w:pPr>
-    </w:p>
-    <w:p>
-      <w:pPr>
-        <w:jc w:val="center"/>
-        <w:rPr>
-          <w:lang w:val="fr-FR"/>
-        </w:rPr>
-      </w:pPr>
-    </w:p>
-    <w:p>
-      <w:pPr>
-        <w:jc w:val="center"/>
-        <w:rPr>
-          <w:lang w:val="fr-FR"/>
-        </w:rPr>
-      </w:pPr>
-    </w:p>
-    <w:p>
-      <w:pPr>
-        <w:jc w:val="center"/>
-        <w:rPr>
-          <w:lang w:val="fr-FR"/>
-        </w:rPr>
-      </w:pPr>
-    </w:p>
-    <w:p>
-      <w:pPr>
-        <w:jc w:val="right"/>
-        <w:rPr>
-          <w:lang w:val="fr-FR"/>
-        </w:rPr>
-      </w:pPr>
-      <w:r>
-        <w:rPr>
-          <w:lang w:val="fr-FR"/>
-        </w:rPr>
-        <w:t>@16 septembre</w:t>
-      </w:r>
       <w:bookmarkStart w:id="0" w:name="_GoBack"/>
       <w:bookmarkEnd w:id="0"/>
+      <w:r>
+        <w:rPr>
+          <w:lang w:val="fr-FR"/>
+        </w:rPr>
+        <w:t>Réalis</w:t>
+      </w:r>
+      <w:r>
+        <w:rPr>
+          <w:lang w:val="fr-FR"/>
+        </w:rPr>
+        <w:t xml:space="preserve">é par Jean </w:t>
+      </w:r>
+      <w:proofErr w:type="spellStart"/>
+      <w:r>
+        <w:rPr>
+          <w:lang w:val="fr-FR"/>
+        </w:rPr>
+        <w:t>Oldor</w:t>
+      </w:r>
+      <w:proofErr w:type="spellEnd"/>
+      <w:r>
+        <w:rPr>
+          <w:lang w:val="fr-FR"/>
+        </w:rPr>
+        <w:t xml:space="preserve"> </w:t>
+      </w:r>
+      <w:proofErr w:type="spellStart"/>
+      <w:r>
+        <w:rPr>
+          <w:lang w:val="fr-FR"/>
+        </w:rPr>
+        <w:t>Saintus</w:t>
+      </w:r>
+      <w:proofErr w:type="spellEnd"/>
+    </w:p>
+    <w:p>
+      <w:pPr>
+        <w:jc w:val="center"/>
+        <w:rPr>
+          <w:lang w:val="fr-FR"/>
+        </w:rPr>
+      </w:pPr>
+      <w:r>
+        <w:rPr>
+          <w:lang w:val="fr-FR"/>
+        </w:rPr>
+        <w:t>Groupe : GR1041</w:t>
+      </w:r>
+    </w:p>
+    <w:p>
+      <w:pPr>
+        <w:jc w:val="center"/>
+        <w:rPr>
+          <w:lang w:val="fr-FR"/>
+        </w:rPr>
+      </w:pPr>
+      <w:r>
+        <w:rPr>
+          <w:lang w:val="fr-FR"/>
+        </w:rPr>
+        <w:t>DA : 2196251</w:t>
+      </w:r>
+    </w:p>
+    <w:p>
+      <w:pPr>
+        <w:jc w:val="center"/>
+        <w:rPr>
+          <w:lang w:val="fr-FR"/>
+        </w:rPr>
+      </w:pPr>
+    </w:p>
+    <w:p>
+      <w:pPr>
+        <w:jc w:val="center"/>
+        <w:rPr>
+          <w:lang w:val="fr-FR"/>
+        </w:rPr>
+      </w:pPr>
+    </w:p>
+    <w:p>
+      <w:pPr>
+        <w:pBdr>
+          <w:top w:val="single" w:sz="4" w:space="1" w:color="auto"/>
+          <w:left w:val="single" w:sz="4" w:space="4" w:color="auto"/>
+          <w:bottom w:val="single" w:sz="4" w:space="1" w:color="auto"/>
+          <w:right w:val="single" w:sz="4" w:space="4" w:color="auto"/>
+        </w:pBdr>
+        <w:spacing w:line="360" w:lineRule="auto"/>
+        <w:jc w:val="center"/>
+        <w:rPr>
+          <w:lang w:val="fr-FR"/>
+        </w:rPr>
+      </w:pPr>
+      <w:r>
+        <w:rPr>
+          <w:lang w:val="fr-FR"/>
+        </w:rPr>
+        <w:t xml:space="preserve">Lien </w:t>
+      </w:r>
+      <w:proofErr w:type="spellStart"/>
+      <w:r>
+        <w:rPr>
+          <w:lang w:val="fr-FR"/>
+        </w:rPr>
+        <w:t>github</w:t>
+      </w:r>
+      <w:proofErr w:type="spellEnd"/>
+      <w:r>
+        <w:rPr>
+          <w:lang w:val="fr-FR"/>
+        </w:rPr>
+        <w:t xml:space="preserve"> : </w:t>
+      </w:r>
+      <w:r>
+        <w:rPr>
+          <w:i/>
+          <w:lang w:val="fr-FR"/>
+        </w:rPr>
+        <w:t>https://github.com/joslsinfo/tp3-projetfinal-Saintus-Jean-Oldor.git</w:t>
+      </w:r>
+    </w:p>
+    <w:p>
+      <w:pPr>
+        <w:jc w:val="center"/>
+        <w:rPr>
+          <w:lang w:val="fr-FR"/>
+        </w:rPr>
+      </w:pPr>
+    </w:p>
+    <w:p>
+      <w:pPr>
+        <w:jc w:val="center"/>
+        <w:rPr>
+          <w:lang w:val="fr-FR"/>
+        </w:rPr>
+      </w:pPr>
+    </w:p>
+    <w:p>
+      <w:pPr>
+        <w:jc w:val="center"/>
+        <w:rPr>
+          <w:lang w:val="fr-FR"/>
+        </w:rPr>
+      </w:pPr>
+      <w:r>
+        <w:rPr>
+          <w:lang w:val="fr-FR"/>
+        </w:rPr>
+        <w:t>Dans le cadre du programme AEC en développement</w:t>
+      </w:r>
+      <w:r>
+        <w:rPr>
+          <w:lang w:val="fr-FR"/>
+        </w:rPr>
+        <w:t xml:space="preserve"> Web-CEGEPTR</w:t>
+      </w:r>
+      <w:r>
+        <w:rPr>
+          <w:lang w:val="fr-FR"/>
+        </w:rPr>
+        <w:br/>
+      </w:r>
+    </w:p>
+    <w:p>
+      <w:pPr>
+        <w:jc w:val="center"/>
+        <w:rPr>
+          <w:lang w:val="fr-FR"/>
+        </w:rPr>
+      </w:pPr>
+    </w:p>
+    <w:p>
+      <w:pPr>
+        <w:jc w:val="center"/>
+        <w:rPr>
+          <w:lang w:val="fr-FR"/>
+        </w:rPr>
+      </w:pPr>
+    </w:p>
+    <w:p>
+      <w:pPr>
+        <w:jc w:val="center"/>
+        <w:rPr>
+          <w:lang w:val="fr-FR"/>
+        </w:rPr>
+      </w:pPr>
+    </w:p>
+    <w:p>
+      <w:pPr>
+        <w:jc w:val="center"/>
+        <w:rPr>
+          <w:lang w:val="fr-FR"/>
+        </w:rPr>
+      </w:pPr>
+    </w:p>
+    <w:p>
+      <w:pPr>
+        <w:jc w:val="center"/>
+        <w:rPr>
+          <w:lang w:val="fr-FR"/>
+        </w:rPr>
+      </w:pPr>
+    </w:p>
+    <w:p>
+      <w:pPr>
+        <w:jc w:val="center"/>
+        <w:rPr>
+          <w:lang w:val="fr-FR"/>
+        </w:rPr>
+      </w:pPr>
+    </w:p>
+    <w:p>
+      <w:pPr>
+        <w:jc w:val="center"/>
+        <w:rPr>
+          <w:lang w:val="fr-FR"/>
+        </w:rPr>
+      </w:pPr>
+    </w:p>
+    <w:p>
+      <w:pPr>
+        <w:jc w:val="right"/>
+        <w:rPr>
+          <w:lang w:val="fr-FR"/>
+        </w:rPr>
+      </w:pPr>
+      <w:r>
+        <w:rPr>
+          <w:lang w:val="fr-FR"/>
+        </w:rPr>
+        <w:t>@16 septembre</w:t>
+      </w:r>
       <w:r>
         <w:rPr>
           <w:lang w:val="fr-FR"/>
@@ -360,10 +416,10 @@
       <w:pgSz w:w="12240" w:h="15840" w:code="1"/>
       <w:pgMar w:top="1440" w:right="1440" w:bottom="1440" w:left="1440" w:header="720" w:footer="720" w:gutter="0"/>
       <w:pgBorders w:offsetFrom="page">
-        <w:top w:val="doubleWave" w:sz="6" w:space="24" w:color="auto"/>
-        <w:left w:val="doubleWave" w:sz="6" w:space="24" w:color="auto"/>
-        <w:bottom w:val="doubleWave" w:sz="6" w:space="24" w:color="auto"/>
-        <w:right w:val="doubleWave" w:sz="6" w:space="24" w:color="auto"/>
+        <w:top w:val="certificateBanner" w:sz="31" w:space="24" w:color="auto"/>
+        <w:left w:val="certificateBanner" w:sz="31" w:space="24" w:color="auto"/>
+        <w:bottom w:val="certificateBanner" w:sz="31" w:space="24" w:color="auto"/>
+        <w:right w:val="certificateBanner" w:sz="31" w:space="24" w:color="auto"/>
       </w:pgBorders>
       <w:cols w:space="720"/>
       <w:docGrid w:linePitch="360"/>
@@ -1062,7 +1118,7 @@
 </file>
 
 <file path=customXml/itemProps1.xml><?xml version="1.0" encoding="utf-8"?>
-<ds:datastoreItem xmlns:ds="http://schemas.openxmlformats.org/officeDocument/2006/customXml" ds:itemID="{AF2FDB4F-79D0-4047-AFDC-0D169C756A7F}">
+<ds:datastoreItem xmlns:ds="http://schemas.openxmlformats.org/officeDocument/2006/customXml" ds:itemID="{DC4A96C0-D103-4AD3-BA9F-CD71FACA66F0}">
   <ds:schemaRefs>
     <ds:schemaRef ds:uri="http://schemas.openxmlformats.org/officeDocument/2006/bibliography"/>
   </ds:schemaRefs>

</xml_diff>